<commit_message>
music and task list updates
</commit_message>
<xml_diff>
--- a/Task List.docx
+++ b/Task List.docx
@@ -191,6 +191,19 @@
       </w:pPr>
       <w:r>
         <w:t>Random Objectis in Room</w:t>
+      </w:r>
+    </w:p>
+    <w:p>
+      <w:pPr>
+        <w:pBdr>
+          <w:bottom w:val="single" w:sz="6" w:space="1" w:color="auto"/>
+        </w:pBdr>
+      </w:pPr>
+    </w:p>
+    <w:p/>
+    <w:p>
+      <w:r>
+        <w:t xml:space="preserve">Billy Hau – 2159397822 , billwaahau@gmail.com </w:t>
       </w:r>
     </w:p>
     <w:sectPr>

</xml_diff>

<commit_message>
Contact info on Task List
</commit_message>
<xml_diff>
--- a/Task List.docx
+++ b/Task List.docx
@@ -204,6 +204,39 @@
     <w:p>
       <w:r>
         <w:t xml:space="preserve">Billy Hau – 2159397822 , billwaahau@gmail.com </w:t>
+      </w:r>
+    </w:p>
+    <w:p>
+      <w:r>
+        <w:t>Diego Cabrera – 330-685-0075</w:t>
+      </w:r>
+    </w:p>
+    <w:p>
+      <w:r>
+        <w:t>Nisreen Faris – 216-713-6918</w:t>
+      </w:r>
+    </w:p>
+    <w:p>
+      <w:r>
+        <w:t>Hannah Keller – 330-541-1676</w:t>
+      </w:r>
+    </w:p>
+    <w:p>
+      <w:r>
+        <w:t>Scott Campbell – 317-514-7792</w:t>
+      </w:r>
+    </w:p>
+    <w:p>
+      <w:r>
+        <w:t>John Kachurek – 216-280-9997</w:t>
+      </w:r>
+    </w:p>
+    <w:p>
+      <w:r>
+        <w:t>Brian Gesle</w:t>
+      </w:r>
+      <w:r>
+        <w:t>r 419-778-0027</w:t>
       </w:r>
     </w:p>
     <w:sectPr>
@@ -495,6 +528,7 @@
   <w:style w:type="paragraph" w:default="1" w:styleId="Normal">
     <w:name w:val="Normal"/>
     <w:qFormat/>
+    <w:rsid w:val="00B738D0"/>
   </w:style>
   <w:style w:type="character" w:default="1" w:styleId="DefaultParagraphFont">
     <w:name w:val="Default Paragraph Font"/>

</xml_diff>